<commit_message>
Revising help text, updating versions, and updating rubrics.
</commit_message>
<xml_diff>
--- a/docs/CommandLineHelpTextRubric.docx
+++ b/docs/CommandLineHelpTextRubric.docx
@@ -384,6 +384,81 @@
         <w:rPr>
           <w:rtl w:val="0"/>
         </w:rPr>
+        <w:t xml:space="preserve">Clarify Argument Semantics When Helpful:</w:t>
+      </w:r>
+    </w:p>
+    <w:p>
+      <w:pPr>
+        <w:numPr>
+          <w:ilvl w:val="1"/>
+          <w:numId w:val="1"/>
+        </w:numPr>
+        <w:ind w:left="1440" w:hanging="360"/>
+      </w:pPr>
+      <w:r>
+        <w:rPr>
+          <w:rtl w:val="0"/>
+        </w:rPr>
+        <w:t xml:space="preserve">Use brief parenthetical notes to explain how an option's arguments are interpreted (e.g., enumerated values, indexing conventions, or structural expectations such as "one per line").</w:t>
+      </w:r>
+    </w:p>
+    <w:p>
+      <w:pPr>
+        <w:numPr>
+          <w:ilvl w:val="1"/>
+          <w:numId w:val="1"/>
+        </w:numPr>
+        <w:ind w:left="1440" w:hanging="360"/>
+      </w:pPr>
+      <w:r>
+        <w:rPr>
+          <w:rtl w:val="0"/>
+        </w:rPr>
+        <w:t xml:space="preserve">Place these clarifications at the end of the description, alongside any defaults or constraints.</w:t>
+      </w:r>
+    </w:p>
+    <w:p>
+      <w:pPr>
+        <w:numPr>
+          <w:ilvl w:val="0"/>
+          <w:numId w:val="1"/>
+        </w:numPr>
+        <w:ind w:left="720" w:hanging="360"/>
+      </w:pPr>
+      <w:r>
+        <w:rPr>
+          <w:rtl w:val="0"/>
+        </w:rPr>
+        <w:t xml:space="preserve">Include Defaults Only When Meaningful:</w:t>
+      </w:r>
+    </w:p>
+    <w:p>
+      <w:pPr>
+        <w:numPr>
+          <w:ilvl w:val="1"/>
+          <w:numId w:val="1"/>
+        </w:numPr>
+        <w:ind w:left="1440" w:hanging="360"/>
+      </w:pPr>
+      <w:r>
+        <w:rPr>
+          <w:rtl w:val="0"/>
+        </w:rPr>
+        <w:t xml:space="preserve">Document defaults when they materially affect behavior or are non-obvious. Avoid documenting defaults that are trivial or self-evident.</w:t>
+      </w:r>
+    </w:p>
+    <w:p>
+      <w:pPr>
+        <w:numPr>
+          <w:ilvl w:val="0"/>
+          <w:numId w:val="1"/>
+        </w:numPr>
+        <w:ind w:left="720" w:hanging="360"/>
+      </w:pPr>
+      <w:r>
+        <w:rPr>
+          <w:rtl w:val="0"/>
+        </w:rPr>
         <w:t xml:space="preserve">Consistent Constraint Notation:</w:t>
       </w:r>
     </w:p>
@@ -409,6 +484,381 @@
           <w:numId w:val="1"/>
         </w:numPr>
         <w:ind w:left="1440" w:hanging="360"/>
+      </w:pPr>
+      <w:r>
+        <w:rPr>
+          <w:rtl w:val="0"/>
+        </w:rPr>
+        <w:t xml:space="preserve">When both defaults and constraints are present, list the default first.</w:t>
+      </w:r>
+    </w:p>
+    <w:p>
+      <w:pPr>
+        <w:numPr>
+          <w:ilvl w:val="0"/>
+          <w:numId w:val="1"/>
+        </w:numPr>
+        <w:ind w:left="720" w:hanging="360"/>
+      </w:pPr>
+      <w:r>
+        <w:rPr>
+          <w:rtl w:val="0"/>
+        </w:rPr>
+        <w:t xml:space="preserve">Make Option Interactions Explicit When Necessary:</w:t>
+      </w:r>
+    </w:p>
+    <w:p>
+      <w:pPr>
+        <w:numPr>
+          <w:ilvl w:val="1"/>
+          <w:numId w:val="1"/>
+        </w:numPr>
+        <w:ind w:left="1440" w:hanging="360"/>
+      </w:pPr>
+      <w:r>
+        <w:rPr>
+          <w:rtl w:val="0"/>
+        </w:rPr>
+        <w:t xml:space="preserve">If an option's behavior depends on or modifies another option, explicitly state this in the help text.</w:t>
+      </w:r>
+    </w:p>
+    <w:p>
+      <w:pPr>
+        <w:numPr>
+          <w:ilvl w:val="1"/>
+          <w:numId w:val="1"/>
+        </w:numPr>
+        <w:ind w:left="1440" w:hanging="360"/>
+      </w:pPr>
+      <w:r>
+        <w:rPr>
+          <w:rtl w:val="0"/>
+        </w:rPr>
+        <w:t xml:space="preserve">Example: use PATTERN to split lines into fields (affects --skip-fields)</w:t>
+      </w:r>
+    </w:p>
+    <w:p>
+      <w:pPr>
+        <w:numPr>
+          <w:ilvl w:val="0"/>
+          <w:numId w:val="1"/>
+        </w:numPr>
+        <w:ind w:left="720" w:hanging="360"/>
+      </w:pPr>
+      <w:r>
+        <w:rPr>
+          <w:rtl w:val="0"/>
+        </w:rPr>
+        <w:t xml:space="preserve">Prefer Established Unix Nouns:</w:t>
+      </w:r>
+    </w:p>
+    <w:p>
+      <w:pPr>
+        <w:numPr>
+          <w:ilvl w:val="1"/>
+          <w:numId w:val="1"/>
+        </w:numPr>
+        <w:ind w:left="1440" w:hanging="360"/>
+      </w:pPr>
+      <w:r>
+        <w:rPr>
+          <w:rtl w:val="0"/>
+        </w:rPr>
+        <w:t xml:space="preserve">Use standard Unix terminology whenever possible (file, line, field, pattern, count, width, format, key, separator). Avoid introducing novel terminology unless necessary.</w:t>
+      </w:r>
+    </w:p>
+    <w:p>
+      <w:pPr>
+        <w:numPr>
+          <w:ilvl w:val="0"/>
+          <w:numId w:val="1"/>
+        </w:numPr>
+        <w:ind w:left="720" w:hanging="360"/>
+      </w:pPr>
+      <w:r>
+        <w:rPr>
+          <w:rtl w:val="0"/>
+        </w:rPr>
+        <w:t xml:space="preserve">Keep Mutually Exclusive Options Parallel:</w:t>
+      </w:r>
+    </w:p>
+    <w:p>
+      <w:pPr>
+        <w:numPr>
+          <w:ilvl w:val="1"/>
+          <w:numId w:val="1"/>
+        </w:numPr>
+        <w:ind w:left="1440" w:hanging="360"/>
+      </w:pPr>
+      <w:r>
+        <w:rPr>
+          <w:rtl w:val="0"/>
+        </w:rPr>
+        <w:t xml:space="preserve">When options are mutually exclusive, their help text should be structured similarly for clarity and symmetry.</w:t>
+      </w:r>
+    </w:p>
+    <w:p>
+      <w:pPr>
+        <w:numPr>
+          <w:ilvl w:val="1"/>
+          <w:numId w:val="1"/>
+        </w:numPr>
+        <w:ind w:left="1440" w:hanging="360"/>
+      </w:pPr>
+      <w:r>
+        <w:rPr>
+          <w:rtl w:val="0"/>
+        </w:rPr>
+        <w:t xml:space="preserve">Example:</w:t>
+      </w:r>
+    </w:p>
+    <w:p>
+      <w:pPr>
+        <w:numPr>
+          <w:ilvl w:val="1"/>
+          <w:numId w:val="1"/>
+        </w:numPr>
+        <w:ind w:left="1440" w:hanging="360"/>
+      </w:pPr>
+      <w:r>
+        <w:rPr>
+          <w:rtl w:val="0"/>
+        </w:rPr>
+        <w:t xml:space="preserve">--foo   use method FOO to process input</w:t>
+      </w:r>
+    </w:p>
+    <w:p>
+      <w:pPr>
+        <w:numPr>
+          <w:ilvl w:val="1"/>
+          <w:numId w:val="1"/>
+        </w:numPr>
+        <w:ind w:left="1440" w:hanging="360"/>
+      </w:pPr>
+      <w:r>
+        <w:rPr>
+          <w:rtl w:val="0"/>
+        </w:rPr>
+        <w:t xml:space="preserve">--bar   use method BAR to process input</w:t>
+      </w:r>
+    </w:p>
+    <w:p>
+      <w:pPr>
+        <w:numPr>
+          <w:ilvl w:val="0"/>
+          <w:numId w:val="1"/>
+        </w:numPr>
+        <w:ind w:left="720" w:hanging="360"/>
+      </w:pPr>
+      <w:r>
+        <w:rPr>
+          <w:rtl w:val="0"/>
+        </w:rPr>
+        <w:t xml:space="preserve">Prefer Clarity Over Brevity in Option Naming:</w:t>
+      </w:r>
+    </w:p>
+    <w:p>
+      <w:pPr>
+        <w:numPr>
+          <w:ilvl w:val="1"/>
+          <w:numId w:val="1"/>
+        </w:numPr>
+        <w:ind w:left="1440" w:hanging="360"/>
+      </w:pPr>
+      <w:r>
+        <w:rPr>
+          <w:rtl w:val="0"/>
+        </w:rPr>
+        <w:t xml:space="preserve">Short option names are useful for frequently used flags, but clarity in long options takes precedence.</w:t>
+      </w:r>
+    </w:p>
+    <w:p>
+      <w:pPr>
+        <w:rPr/>
+      </w:pPr>
+      <w:r>
+        <w:rPr>
+          <w:rtl w:val="0"/>
+        </w:rPr>
+      </w:r>
+    </w:p>
+    <w:p>
+      <w:pPr>
+        <w:rPr>
+          <w:b w:val="1"/>
+          <w:bCs w:val="1"/>
+        </w:rPr>
+      </w:pPr>
+      <w:r>
+        <w:rPr>
+          <w:b w:val="1"/>
+          <w:bCs w:val="1"/>
+          <w:rtl w:val="0"/>
+        </w:rPr>
+        <w:t xml:space="preserve">Program Description Guidelines</w:t>
+      </w:r>
+    </w:p>
+    <w:p>
+      <w:pPr>
+        <w:rPr/>
+      </w:pPr>
+      <w:r>
+        <w:rPr>
+          <w:rtl w:val="0"/>
+        </w:rPr>
+      </w:r>
+    </w:p>
+    <w:p>
+      <w:pPr>
+        <w:numPr>
+          <w:ilvl w:val="0"/>
+          <w:numId w:val="2"/>
+        </w:numPr>
+        <w:ind w:left="720" w:hanging="360"/>
+      </w:pPr>
+      <w:r>
+        <w:rPr>
+          <w:rtl w:val="0"/>
+        </w:rPr>
+        <w:t xml:space="preserve">The program description should ideally be a single, concise sentence.</w:t>
+      </w:r>
+    </w:p>
+    <w:p>
+      <w:pPr>
+        <w:numPr>
+          <w:ilvl w:val="0"/>
+          <w:numId w:val="2"/>
+        </w:numPr>
+        <w:ind w:left="720" w:hanging="360"/>
+      </w:pPr>
+      <w:r>
+        <w:rPr>
+          <w:rtl w:val="0"/>
+        </w:rPr>
+        <w:t xml:space="preserve">Prefer a verb phrase rather than "This program...".</w:t>
+      </w:r>
+    </w:p>
+    <w:p>
+      <w:pPr>
+        <w:numPr>
+          <w:ilvl w:val="0"/>
+          <w:numId w:val="2"/>
+        </w:numPr>
+        <w:ind w:left="720" w:hanging="360"/>
+      </w:pPr>
+      <w:r>
+        <w:rPr>
+          <w:rtl w:val="0"/>
+        </w:rPr>
+        <w:t xml:space="preserve">Avoid marketing language or unnecessary implementation details.</w:t>
+      </w:r>
+    </w:p>
+    <w:p>
+      <w:pPr>
+        <w:numPr>
+          <w:ilvl w:val="0"/>
+          <w:numId w:val="2"/>
+        </w:numPr>
+        <w:ind w:left="720" w:hanging="360"/>
+      </w:pPr>
+      <w:r>
+        <w:rPr>
+          <w:rtl w:val="0"/>
+        </w:rPr>
+        <w:t xml:space="preserve">Example: "Sort lines of text files."</w:t>
+      </w:r>
+    </w:p>
+    <w:p>
+      <w:pPr>
+        <w:rPr>
+          <w:b w:val="1"/>
+          <w:bCs w:val="1"/>
+        </w:rPr>
+      </w:pPr>
+      <w:r>
+        <w:rPr>
+          <w:rtl w:val="0"/>
+        </w:rPr>
+      </w:r>
+    </w:p>
+    <w:p>
+      <w:pPr>
+        <w:rPr>
+          <w:b w:val="1"/>
+          <w:bCs w:val="1"/>
+        </w:rPr>
+      </w:pPr>
+      <w:r>
+        <w:rPr>
+          <w:b w:val="1"/>
+          <w:bCs w:val="1"/>
+          <w:rtl w:val="0"/>
+        </w:rPr>
+        <w:t xml:space="preserve">Option Naming Conventions</w:t>
+      </w:r>
+    </w:p>
+    <w:p>
+      <w:pPr>
+        <w:rPr/>
+      </w:pPr>
+      <w:r>
+        <w:rPr>
+          <w:rtl w:val="0"/>
+        </w:rPr>
+      </w:r>
+    </w:p>
+    <w:p>
+      <w:pPr>
+        <w:numPr>
+          <w:ilvl w:val="0"/>
+          <w:numId w:val="2"/>
+        </w:numPr>
+        <w:ind w:left="720" w:hanging="360"/>
+      </w:pPr>
+      <w:r>
+        <w:rPr>
+          <w:rtl w:val="0"/>
+        </w:rPr>
+        <w:t xml:space="preserve">Short options should generally be a single letter (e.g., -n, -r, -k) unless there is a strong reason otherwise.</w:t>
+      </w:r>
+    </w:p>
+    <w:p>
+      <w:pPr>
+        <w:numPr>
+          <w:ilvl w:val="0"/>
+          <w:numId w:val="2"/>
+        </w:numPr>
+        <w:ind w:left="720" w:hanging="360"/>
+      </w:pPr>
+      <w:r>
+        <w:rPr>
+          <w:rtl w:val="0"/>
+        </w:rPr>
+        <w:t xml:space="preserve">Long options should use kebab-case (e.g., --max-width, not --max_width or --maxWidth).</w:t>
+      </w:r>
+    </w:p>
+    <w:p>
+      <w:pPr>
+        <w:numPr>
+          <w:ilvl w:val="0"/>
+          <w:numId w:val="2"/>
+        </w:numPr>
+        <w:ind w:left="720" w:hanging="360"/>
+      </w:pPr>
+      <w:r>
+        <w:rPr>
+          <w:rtl w:val="0"/>
+        </w:rPr>
+        <w:t xml:space="preserve">Avoid camelCase in command-line flags.</w:t>
+      </w:r>
+    </w:p>
+    <w:p>
+      <w:pPr>
+        <w:numPr>
+          <w:ilvl w:val="0"/>
+          <w:numId w:val="2"/>
+        </w:numPr>
+        <w:ind w:left="720" w:hanging="360"/>
         <w:rPr>
           <w:u w:val="none"/>
         </w:rPr>
@@ -417,16 +867,85 @@
         <w:rPr>
           <w:rtl w:val="0"/>
         </w:rPr>
-        <w:t xml:space="preserve">When both defaults and constraints are present, list the default first.</w:t>
-      </w:r>
-    </w:p>
-    <w:p>
-      <w:pPr>
-        <w:numPr>
-          <w:ilvl w:val="1"/>
-          <w:numId w:val="1"/>
-        </w:numPr>
-        <w:ind w:left="1440" w:hanging="360"/>
+        <w:t xml:space="preserve">Avoid dots in long options (--max.width)</w:t>
+      </w:r>
+    </w:p>
+    <w:p>
+      <w:pPr>
+        <w:rPr>
+          <w:b w:val="1"/>
+          <w:bCs w:val="1"/>
+        </w:rPr>
+      </w:pPr>
+      <w:r>
+        <w:rPr>
+          <w:rtl w:val="0"/>
+        </w:rPr>
+      </w:r>
+    </w:p>
+    <w:p>
+      <w:pPr>
+        <w:rPr>
+          <w:b w:val="1"/>
+          <w:bCs w:val="1"/>
+        </w:rPr>
+      </w:pPr>
+      <w:r>
+        <w:rPr>
+          <w:b w:val="1"/>
+          <w:bCs w:val="1"/>
+          <w:rtl w:val="0"/>
+        </w:rPr>
+        <w:t xml:space="preserve">Metavariables and Argument Names</w:t>
+      </w:r>
+    </w:p>
+    <w:p>
+      <w:pPr>
+        <w:rPr/>
+      </w:pPr>
+      <w:r>
+        <w:rPr>
+          <w:rtl w:val="0"/>
+        </w:rPr>
+      </w:r>
+    </w:p>
+    <w:p>
+      <w:pPr>
+        <w:numPr>
+          <w:ilvl w:val="0"/>
+          <w:numId w:val="2"/>
+        </w:numPr>
+        <w:ind w:left="720" w:hanging="360"/>
+      </w:pPr>
+      <w:r>
+        <w:rPr>
+          <w:rtl w:val="0"/>
+        </w:rPr>
+        <w:t xml:space="preserve">Prefer standard uppercase metavariables such as FILE, N, PATTERN, SEP, or FMT.</w:t>
+      </w:r>
+    </w:p>
+    <w:p>
+      <w:pPr>
+        <w:numPr>
+          <w:ilvl w:val="0"/>
+          <w:numId w:val="2"/>
+        </w:numPr>
+        <w:ind w:left="720" w:hanging="360"/>
+      </w:pPr>
+      <w:r>
+        <w:rPr>
+          <w:rtl w:val="0"/>
+        </w:rPr>
+        <w:t xml:space="preserve">Use uppercase metavariables consistently in option signatures.</w:t>
+      </w:r>
+    </w:p>
+    <w:p>
+      <w:pPr>
+        <w:numPr>
+          <w:ilvl w:val="0"/>
+          <w:numId w:val="2"/>
+        </w:numPr>
+        <w:ind w:left="720" w:hanging="360"/>
         <w:rPr>
           <w:u w:val="none"/>
         </w:rPr>
@@ -435,217 +954,51 @@
         <w:rPr>
           <w:rtl w:val="0"/>
         </w:rPr>
-        <w:t xml:space="preserve">If argparse automatically appends defaults, avoid restating them manually unless necessary.</w:t>
-      </w:r>
-    </w:p>
-    <w:p>
-      <w:pPr>
-        <w:numPr>
-          <w:ilvl w:val="0"/>
-          <w:numId w:val="1"/>
-        </w:numPr>
-        <w:ind w:left="720" w:hanging="360"/>
-      </w:pPr>
-      <w:r>
-        <w:rPr>
-          <w:rtl w:val="0"/>
-        </w:rPr>
-        <w:t xml:space="preserve">Include Defaults Only When Meaningful:</w:t>
-      </w:r>
-    </w:p>
-    <w:p>
-      <w:pPr>
-        <w:numPr>
-          <w:ilvl w:val="1"/>
-          <w:numId w:val="1"/>
-        </w:numPr>
-        <w:ind w:left="1440" w:hanging="360"/>
-      </w:pPr>
-      <w:r>
-        <w:rPr>
-          <w:rtl w:val="0"/>
-        </w:rPr>
-        <w:t xml:space="preserve">Document defaults when they materially affect behavior or are non-obvious. Avoid documenting defaults that are trivial or self-evident.</w:t>
-      </w:r>
-    </w:p>
-    <w:p>
-      <w:pPr>
-        <w:numPr>
-          <w:ilvl w:val="0"/>
-          <w:numId w:val="1"/>
-        </w:numPr>
-        <w:ind w:left="720" w:hanging="360"/>
-      </w:pPr>
-      <w:r>
-        <w:rPr>
-          <w:rtl w:val="0"/>
-        </w:rPr>
-        <w:t xml:space="preserve">Make Option Interactions Explicit When Necessary:</w:t>
-      </w:r>
-    </w:p>
-    <w:p>
-      <w:pPr>
-        <w:numPr>
-          <w:ilvl w:val="1"/>
-          <w:numId w:val="1"/>
-        </w:numPr>
-        <w:ind w:left="1440" w:hanging="360"/>
-      </w:pPr>
-      <w:r>
-        <w:rPr>
-          <w:rtl w:val="0"/>
-        </w:rPr>
-        <w:t xml:space="preserve">If an option's behavior depends on or modifies another option, explicitly state this in the help text.</w:t>
-      </w:r>
-    </w:p>
-    <w:p>
-      <w:pPr>
-        <w:numPr>
-          <w:ilvl w:val="1"/>
-          <w:numId w:val="1"/>
-        </w:numPr>
-        <w:ind w:left="1440" w:hanging="360"/>
-      </w:pPr>
-      <w:r>
-        <w:rPr>
-          <w:rtl w:val="0"/>
-        </w:rPr>
-        <w:t xml:space="preserve">Example: use PATTERN to split lines into fields (affects --skip-fields)</w:t>
-      </w:r>
-    </w:p>
-    <w:p>
-      <w:pPr>
-        <w:numPr>
-          <w:ilvl w:val="0"/>
-          <w:numId w:val="1"/>
-        </w:numPr>
-        <w:ind w:left="720" w:hanging="360"/>
-      </w:pPr>
-      <w:r>
-        <w:rPr>
-          <w:rtl w:val="0"/>
-        </w:rPr>
-        <w:t xml:space="preserve">Prefer Established Unix Nouns:</w:t>
-      </w:r>
-    </w:p>
-    <w:p>
-      <w:pPr>
-        <w:numPr>
-          <w:ilvl w:val="1"/>
-          <w:numId w:val="1"/>
-        </w:numPr>
-        <w:ind w:left="1440" w:hanging="360"/>
-      </w:pPr>
-      <w:r>
-        <w:rPr>
-          <w:rtl w:val="0"/>
-        </w:rPr>
-        <w:t xml:space="preserve">Use standard Unix terminology whenever possible (file, line, field, pattern, count, width, format, key, separator). Avoid introducing novel terminology unless necessary.</w:t>
-      </w:r>
-    </w:p>
-    <w:p>
-      <w:pPr>
-        <w:numPr>
-          <w:ilvl w:val="0"/>
-          <w:numId w:val="1"/>
-        </w:numPr>
-        <w:ind w:left="720" w:hanging="360"/>
-      </w:pPr>
-      <w:r>
-        <w:rPr>
-          <w:rtl w:val="0"/>
-        </w:rPr>
-        <w:t xml:space="preserve">Keep Mutually Exclusive Options Parallel:</w:t>
-      </w:r>
-    </w:p>
-    <w:p>
-      <w:pPr>
-        <w:numPr>
-          <w:ilvl w:val="1"/>
-          <w:numId w:val="1"/>
-        </w:numPr>
-        <w:ind w:left="1440" w:hanging="360"/>
-      </w:pPr>
-      <w:r>
-        <w:rPr>
-          <w:rtl w:val="0"/>
-        </w:rPr>
-        <w:t xml:space="preserve">When options are mutually exclusive, their help text should be structured similarly for clarity and symmetry.</w:t>
-      </w:r>
-    </w:p>
-    <w:p>
-      <w:pPr>
-        <w:numPr>
-          <w:ilvl w:val="1"/>
-          <w:numId w:val="1"/>
-        </w:numPr>
-        <w:ind w:left="1440" w:hanging="360"/>
-      </w:pPr>
-      <w:r>
-        <w:rPr>
-          <w:rtl w:val="0"/>
-        </w:rPr>
-        <w:t xml:space="preserve">Example:</w:t>
-      </w:r>
-    </w:p>
-    <w:p>
-      <w:pPr>
-        <w:numPr>
-          <w:ilvl w:val="1"/>
-          <w:numId w:val="1"/>
-        </w:numPr>
-        <w:ind w:left="1440" w:hanging="360"/>
-      </w:pPr>
-      <w:r>
-        <w:rPr>
-          <w:rtl w:val="0"/>
-        </w:rPr>
-        <w:t xml:space="preserve">--foo   use method FOO to process input</w:t>
-      </w:r>
-    </w:p>
-    <w:p>
-      <w:pPr>
-        <w:numPr>
-          <w:ilvl w:val="1"/>
-          <w:numId w:val="1"/>
-        </w:numPr>
-        <w:ind w:left="1440" w:hanging="360"/>
-      </w:pPr>
-      <w:r>
-        <w:rPr>
-          <w:rtl w:val="0"/>
-        </w:rPr>
-        <w:t xml:space="preserve">--bar   use method BAR to process input</w:t>
-      </w:r>
-    </w:p>
-    <w:p>
-      <w:pPr>
-        <w:numPr>
-          <w:ilvl w:val="0"/>
-          <w:numId w:val="1"/>
-        </w:numPr>
-        <w:ind w:left="720" w:hanging="360"/>
-      </w:pPr>
-      <w:r>
-        <w:rPr>
-          <w:rtl w:val="0"/>
-        </w:rPr>
-        <w:t xml:space="preserve">Prefer Clarity Over Brevity in Option Naming:</w:t>
-      </w:r>
-    </w:p>
-    <w:p>
-      <w:pPr>
-        <w:numPr>
-          <w:ilvl w:val="1"/>
-          <w:numId w:val="1"/>
-        </w:numPr>
-        <w:ind w:left="1440" w:hanging="360"/>
-      </w:pPr>
-      <w:r>
-        <w:rPr>
-          <w:rtl w:val="0"/>
-        </w:rPr>
-        <w:t xml:space="preserve">Short option names are useful for frequently used flags, but clarity in long options takes precedence.</w:t>
+        <w:t xml:space="preserve">In tools like argparse, explicitly set metavariables when needed (e.g., metavar="FILE").</w:t>
+      </w:r>
+    </w:p>
+    <w:p>
+      <w:pPr>
+        <w:numPr>
+          <w:ilvl w:val="0"/>
+          <w:numId w:val="2"/>
+        </w:numPr>
+        <w:ind w:left="720" w:hanging="360"/>
+      </w:pPr>
+      <w:r>
+        <w:rPr>
+          <w:rtl w:val="0"/>
+        </w:rPr>
+        <w:t xml:space="preserve">Example: -n, --lines N   print first N lines (N &gt;= 1)</w:t>
+      </w:r>
+    </w:p>
+    <w:p>
+      <w:pPr>
+        <w:rPr>
+          <w:b w:val="1"/>
+          <w:bCs w:val="1"/>
+        </w:rPr>
+      </w:pPr>
+      <w:r>
+        <w:rPr>
+          <w:rtl w:val="0"/>
+        </w:rPr>
+      </w:r>
+    </w:p>
+    <w:p>
+      <w:pPr>
+        <w:rPr>
+          <w:b w:val="1"/>
+          <w:bCs w:val="1"/>
+        </w:rPr>
+      </w:pPr>
+      <w:r>
+        <w:rPr>
+          <w:b w:val="1"/>
+          <w:bCs w:val="1"/>
+          <w:rtl w:val="0"/>
+        </w:rPr>
+        <w:t xml:space="preserve">Boolean and Negated Options</w:t>
       </w:r>
     </w:p>
     <w:p>
@@ -660,18 +1013,61 @@
     </w:p>
     <w:p>
       <w:pPr>
-        <w:rPr>
-          <w:b w:val="1"/>
-          <w:bCs w:val="1"/>
-        </w:rPr>
-      </w:pPr>
-      <w:r>
-        <w:rPr>
-          <w:b w:val="1"/>
-          <w:bCs w:val="1"/>
-          <w:rtl w:val="0"/>
-        </w:rPr>
-        <w:t xml:space="preserve">Program Description Guidelines</w:t>
+        <w:numPr>
+          <w:ilvl w:val="0"/>
+          <w:numId w:val="2"/>
+        </w:numPr>
+        <w:ind w:left="720" w:hanging="360"/>
+      </w:pPr>
+      <w:r>
+        <w:rPr>
+          <w:rtl w:val="0"/>
+        </w:rPr>
+        <w:t xml:space="preserve">When a behavior is enabled by default, prefer providing a --no-foo form to disable it.</w:t>
+      </w:r>
+    </w:p>
+    <w:p>
+      <w:pPr>
+        <w:numPr>
+          <w:ilvl w:val="0"/>
+          <w:numId w:val="2"/>
+        </w:numPr>
+        <w:ind w:left="720" w:hanging="360"/>
+      </w:pPr>
+      <w:r>
+        <w:rPr>
+          <w:rtl w:val="0"/>
+        </w:rPr>
+        <w:t xml:space="preserve">Phrase help text primarily in terms of the affirmative behavior when possible.</w:t>
+      </w:r>
+    </w:p>
+    <w:p>
+      <w:pPr>
+        <w:rPr>
+          <w:b w:val="1"/>
+          <w:bCs w:val="1"/>
+        </w:rPr>
+      </w:pPr>
+      <w:r>
+        <w:rPr>
+          <w:rtl w:val="0"/>
+        </w:rPr>
+      </w:r>
+    </w:p>
+    <w:p>
+      <w:pPr>
+        <w:rPr>
+          <w:b w:val="1"/>
+          <w:bCs w:val="1"/>
+        </w:rPr>
+      </w:pPr>
+      <w:r>
+        <w:rPr>
+          <w:b w:val="1"/>
+          <w:bCs w:val="1"/>
+          <w:rtl w:val="0"/>
+        </w:rPr>
+        <w:t xml:space="preserve">Epilog and "See Also" Conventions (Optional)</w:t>
       </w:r>
     </w:p>
     <w:p>
@@ -696,81 +1092,66 @@
         <w:rPr>
           <w:rtl w:val="0"/>
         </w:rPr>
-        <w:t xml:space="preserve">The program description should ideally be a single, concise sentence.</w:t>
-      </w:r>
-    </w:p>
-    <w:p>
-      <w:pPr>
-        <w:numPr>
-          <w:ilvl w:val="0"/>
-          <w:numId w:val="2"/>
-        </w:numPr>
-        <w:ind w:left="720" w:hanging="360"/>
-      </w:pPr>
-      <w:r>
-        <w:rPr>
-          <w:rtl w:val="0"/>
-        </w:rPr>
-        <w:t xml:space="preserve">Prefer a verb phrase rather than "This program...".</w:t>
-      </w:r>
-    </w:p>
-    <w:p>
-      <w:pPr>
-        <w:numPr>
-          <w:ilvl w:val="0"/>
-          <w:numId w:val="2"/>
-        </w:numPr>
-        <w:ind w:left="720" w:hanging="360"/>
-      </w:pPr>
-      <w:r>
-        <w:rPr>
-          <w:rtl w:val="0"/>
-        </w:rPr>
-        <w:t xml:space="preserve">Avoid marketing language or unnecessary implementation details.</w:t>
-      </w:r>
-    </w:p>
-    <w:p>
-      <w:pPr>
-        <w:numPr>
-          <w:ilvl w:val="0"/>
-          <w:numId w:val="2"/>
-        </w:numPr>
-        <w:ind w:left="720" w:hanging="360"/>
-      </w:pPr>
-      <w:r>
-        <w:rPr>
-          <w:rtl w:val="0"/>
-        </w:rPr>
-        <w:t xml:space="preserve">Example: "Sort lines of text files."</w:t>
-      </w:r>
-    </w:p>
-    <w:p>
-      <w:pPr>
-        <w:rPr>
-          <w:b w:val="1"/>
-          <w:bCs w:val="1"/>
-        </w:rPr>
-      </w:pPr>
-      <w:r>
-        <w:rPr>
-          <w:rtl w:val="0"/>
-        </w:rPr>
-      </w:r>
-    </w:p>
-    <w:p>
-      <w:pPr>
-        <w:rPr>
-          <w:b w:val="1"/>
-          <w:bCs w:val="1"/>
-        </w:rPr>
-      </w:pPr>
-      <w:r>
-        <w:rPr>
-          <w:b w:val="1"/>
-          <w:bCs w:val="1"/>
-          <w:rtl w:val="0"/>
-        </w:rPr>
-        <w:t xml:space="preserve">Option Naming Conventions</w:t>
+        <w:t xml:space="preserve">If an epilog is included, prefer concise references to related tools.</w:t>
+      </w:r>
+    </w:p>
+    <w:p>
+      <w:pPr>
+        <w:numPr>
+          <w:ilvl w:val="0"/>
+          <w:numId w:val="2"/>
+        </w:numPr>
+        <w:ind w:left="720" w:hanging="360"/>
+      </w:pPr>
+      <w:r>
+        <w:rPr>
+          <w:rtl w:val="0"/>
+        </w:rPr>
+        <w:t xml:space="preserve">Example: "See also: sort(1), uniq(1), cut(1)."</w:t>
+      </w:r>
+    </w:p>
+    <w:p>
+      <w:pPr>
+        <w:numPr>
+          <w:ilvl w:val="0"/>
+          <w:numId w:val="2"/>
+        </w:numPr>
+        <w:ind w:left="720" w:hanging="360"/>
+      </w:pPr>
+      <w:r>
+        <w:rPr>
+          <w:rtl w:val="0"/>
+        </w:rPr>
+        <w:t xml:space="preserve">Avoid verbose prose in the epilog.</w:t>
+      </w:r>
+    </w:p>
+    <w:p>
+      <w:pPr>
+        <w:rPr>
+          <w:b w:val="1"/>
+          <w:bCs w:val="1"/>
+        </w:rPr>
+      </w:pPr>
+      <w:r>
+        <w:rPr>
+          <w:rtl w:val="0"/>
+        </w:rPr>
+      </w:r>
+    </w:p>
+    <w:p>
+      <w:pPr>
+        <w:rPr>
+          <w:b w:val="1"/>
+          <w:bCs w:val="1"/>
+        </w:rPr>
+      </w:pPr>
+      <w:r>
+        <w:rPr>
+          <w:b w:val="1"/>
+          <w:bCs w:val="1"/>
+          <w:rtl w:val="0"/>
+        </w:rPr>
+        <w:t xml:space="preserve">Python and argparse Conventions</w:t>
       </w:r>
     </w:p>
     <w:p>
@@ -795,46 +1176,225 @@
         <w:rPr>
           <w:rtl w:val="0"/>
         </w:rPr>
-        <w:t xml:space="preserve">Short options should generally be a single letter (e.g., -n, -r, -k) unless there is a strong reason otherwise.</w:t>
-      </w:r>
-    </w:p>
-    <w:p>
-      <w:pPr>
-        <w:numPr>
-          <w:ilvl w:val="0"/>
-          <w:numId w:val="2"/>
-        </w:numPr>
-        <w:ind w:left="720" w:hanging="360"/>
-      </w:pPr>
-      <w:r>
-        <w:rPr>
-          <w:rtl w:val="0"/>
-        </w:rPr>
-        <w:t xml:space="preserve">Long options should use kebab-case (e.g., --max-width, not --max_width or --maxWidth).</w:t>
-      </w:r>
-    </w:p>
-    <w:p>
-      <w:pPr>
-        <w:numPr>
-          <w:ilvl w:val="0"/>
-          <w:numId w:val="2"/>
-        </w:numPr>
-        <w:ind w:left="720" w:hanging="360"/>
-      </w:pPr>
-      <w:r>
-        <w:rPr>
-          <w:rtl w:val="0"/>
-        </w:rPr>
-        <w:t xml:space="preserve">Avoid camelCase in command-line flags.</w:t>
-      </w:r>
-    </w:p>
-    <w:p>
-      <w:pPr>
-        <w:numPr>
-          <w:ilvl w:val="0"/>
-          <w:numId w:val="2"/>
-        </w:numPr>
-        <w:ind w:left="720" w:hanging="360"/>
+        <w:t xml:space="preserve">When using Python's argparse module, follow argparse's default formatting conventions to maintain consistency with standard Python CLI tools and with argparse-generated help output.</w:t>
+      </w:r>
+    </w:p>
+    <w:p>
+      <w:pPr>
+        <w:numPr>
+          <w:ilvl w:val="0"/>
+          <w:numId w:val="2"/>
+        </w:numPr>
+        <w:ind w:left="720" w:hanging="360"/>
+      </w:pPr>
+      <w:r>
+        <w:rPr>
+          <w:rtl w:val="0"/>
+        </w:rPr>
+        <w:t xml:space="preserve">Prefer lowercase for headings and labels as emitted by argparse (e.g., positional arguments:, options:), and avoid mixing in sentence case.</w:t>
+      </w:r>
+    </w:p>
+    <w:p>
+      <w:pPr>
+        <w:numPr>
+          <w:ilvl w:val="0"/>
+          <w:numId w:val="2"/>
+        </w:numPr>
+        <w:ind w:left="720" w:hanging="360"/>
+      </w:pPr>
+      <w:r>
+        <w:rPr>
+          <w:rtl w:val="0"/>
+        </w:rPr>
+        <w:t xml:space="preserve">For any new or revised argparse-based interface, verify:</w:t>
+      </w:r>
+    </w:p>
+    <w:p>
+      <w:pPr>
+        <w:numPr>
+          <w:ilvl w:val="1"/>
+          <w:numId w:val="2"/>
+        </w:numPr>
+        <w:ind w:left="1440" w:hanging="360"/>
+      </w:pPr>
+      <w:r>
+        <w:rPr>
+          <w:rtl w:val="0"/>
+        </w:rPr>
+        <w:t xml:space="preserve">Headings match argparse's default lowercase style.</w:t>
+      </w:r>
+    </w:p>
+    <w:p>
+      <w:pPr>
+        <w:numPr>
+          <w:ilvl w:val="1"/>
+          <w:numId w:val="2"/>
+        </w:numPr>
+        <w:ind w:left="1440" w:hanging="360"/>
+      </w:pPr>
+      <w:r>
+        <w:rPr>
+          <w:rtl w:val="0"/>
+        </w:rPr>
+        <w:t xml:space="preserve">Option and positional argument descriptions follow the infinitive mood where feasible.</w:t>
+      </w:r>
+    </w:p>
+    <w:p>
+      <w:pPr>
+        <w:numPr>
+          <w:ilvl w:val="1"/>
+          <w:numId w:val="2"/>
+        </w:numPr>
+        <w:ind w:left="1440" w:hanging="360"/>
+      </w:pPr>
+      <w:r>
+        <w:rPr>
+          <w:rtl w:val="0"/>
+        </w:rPr>
+        <w:t xml:space="preserve">Defaults and constraints (if documented) appear in consistent parentheses.</w:t>
+      </w:r>
+    </w:p>
+    <w:p>
+      <w:pPr>
+        <w:numPr>
+          <w:ilvl w:val="1"/>
+          <w:numId w:val="2"/>
+        </w:numPr>
+        <w:ind w:left="1440" w:hanging="360"/>
+      </w:pPr>
+      <w:r>
+        <w:rPr>
+          <w:rtl w:val="0"/>
+        </w:rPr>
+        <w:t xml:space="preserve">Terminology aligns with POSIX/Unix conventions where appropriate.</w:t>
+      </w:r>
+    </w:p>
+    <w:p>
+      <w:pPr>
+        <w:numPr>
+          <w:ilvl w:val="1"/>
+          <w:numId w:val="2"/>
+        </w:numPr>
+        <w:ind w:left="1440" w:hanging="360"/>
+      </w:pPr>
+      <w:r>
+        <w:rPr>
+          <w:rtl w:val="0"/>
+        </w:rPr>
+        <w:t xml:space="preserve">Formatting has not been manually altered in a way that diverges from argparse's standard layout; within that layout, continue to apply this rubric's concision and phrasing principles.</w:t>
+      </w:r>
+      <w:r>
+        <w:rPr>
+          <w:rtl w:val="0"/>
+        </w:rPr>
+      </w:r>
+    </w:p>
+    <w:p>
+      <w:pPr>
+        <w:rPr>
+          <w:b w:val="1"/>
+          <w:bCs w:val="1"/>
+        </w:rPr>
+      </w:pPr>
+      <w:r>
+        <w:rPr>
+          <w:rtl w:val="0"/>
+        </w:rPr>
+      </w:r>
+    </w:p>
+    <w:p>
+      <w:pPr>
+        <w:rPr>
+          <w:b w:val="1"/>
+          <w:bCs w:val="1"/>
+        </w:rPr>
+      </w:pPr>
+      <w:r>
+        <w:rPr>
+          <w:b w:val="1"/>
+          <w:bCs w:val="1"/>
+          <w:rtl w:val="0"/>
+        </w:rPr>
+        <w:t xml:space="preserve">Help Text Review Checklist</w:t>
+      </w:r>
+    </w:p>
+    <w:p>
+      <w:pPr>
+        <w:rPr/>
+      </w:pPr>
+      <w:r>
+        <w:rPr>
+          <w:rtl w:val="0"/>
+        </w:rPr>
+      </w:r>
+    </w:p>
+    <w:p>
+      <w:pPr>
+        <w:numPr>
+          <w:ilvl w:val="0"/>
+          <w:numId w:val="2"/>
+        </w:numPr>
+        <w:ind w:left="720" w:hanging="360"/>
+      </w:pPr>
+      <w:r>
+        <w:rPr>
+          <w:rtl w:val="0"/>
+        </w:rPr>
+        <w:t xml:space="preserve">For any new or revised option, verify:</w:t>
+      </w:r>
+    </w:p>
+    <w:p>
+      <w:pPr>
+        <w:numPr>
+          <w:ilvl w:val="1"/>
+          <w:numId w:val="2"/>
+        </w:numPr>
+        <w:ind w:left="1440" w:hanging="360"/>
+      </w:pPr>
+      <w:r>
+        <w:rPr>
+          <w:rtl w:val="0"/>
+        </w:rPr>
+        <w:t xml:space="preserve">Infinitive mood: begins with a verb.</w:t>
+      </w:r>
+    </w:p>
+    <w:p>
+      <w:pPr>
+        <w:numPr>
+          <w:ilvl w:val="1"/>
+          <w:numId w:val="2"/>
+        </w:numPr>
+        <w:ind w:left="1440" w:hanging="360"/>
+      </w:pPr>
+      <w:r>
+        <w:rPr>
+          <w:rtl w:val="0"/>
+        </w:rPr>
+        <w:t xml:space="preserve">POSIX/Unix terminology: reads naturally in a manpage.</w:t>
+      </w:r>
+    </w:p>
+    <w:p>
+      <w:pPr>
+        <w:numPr>
+          <w:ilvl w:val="1"/>
+          <w:numId w:val="2"/>
+        </w:numPr>
+        <w:ind w:left="1440" w:hanging="360"/>
+      </w:pPr>
+      <w:r>
+        <w:rPr>
+          <w:rtl w:val="0"/>
+        </w:rPr>
+        <w:t xml:space="preserve">Concision: no filler words.</w:t>
+      </w:r>
+    </w:p>
+    <w:p>
+      <w:pPr>
+        <w:numPr>
+          <w:ilvl w:val="1"/>
+          <w:numId w:val="2"/>
+        </w:numPr>
+        <w:ind w:left="1440" w:hanging="360"/>
         <w:rPr>
           <w:u w:val="none"/>
         </w:rPr>
@@ -843,525 +1403,7 @@
         <w:rPr>
           <w:rtl w:val="0"/>
         </w:rPr>
-        <w:t xml:space="preserve">Avoid dots in long options (--max.width)</w:t>
-      </w:r>
-    </w:p>
-    <w:p>
-      <w:pPr>
-        <w:rPr>
-          <w:b w:val="1"/>
-          <w:bCs w:val="1"/>
-        </w:rPr>
-      </w:pPr>
-      <w:r>
-        <w:rPr>
-          <w:rtl w:val="0"/>
-        </w:rPr>
-      </w:r>
-    </w:p>
-    <w:p>
-      <w:pPr>
-        <w:rPr>
-          <w:b w:val="1"/>
-          <w:bCs w:val="1"/>
-        </w:rPr>
-      </w:pPr>
-      <w:r>
-        <w:rPr>
-          <w:b w:val="1"/>
-          <w:bCs w:val="1"/>
-          <w:rtl w:val="0"/>
-        </w:rPr>
-        <w:t xml:space="preserve">Metavariables and Argument Names</w:t>
-      </w:r>
-    </w:p>
-    <w:p>
-      <w:pPr>
-        <w:rPr/>
-      </w:pPr>
-      <w:r>
-        <w:rPr>
-          <w:rtl w:val="0"/>
-        </w:rPr>
-      </w:r>
-    </w:p>
-    <w:p>
-      <w:pPr>
-        <w:numPr>
-          <w:ilvl w:val="0"/>
-          <w:numId w:val="2"/>
-        </w:numPr>
-        <w:ind w:left="720" w:hanging="360"/>
-      </w:pPr>
-      <w:r>
-        <w:rPr>
-          <w:rtl w:val="0"/>
-        </w:rPr>
-        <w:t xml:space="preserve">Prefer standard uppercase metavariables such as FILE, N, PATTERN, SEP, or FMT.</w:t>
-      </w:r>
-    </w:p>
-    <w:p>
-      <w:pPr>
-        <w:numPr>
-          <w:ilvl w:val="0"/>
-          <w:numId w:val="2"/>
-        </w:numPr>
-        <w:ind w:left="720" w:hanging="360"/>
-      </w:pPr>
-      <w:r>
-        <w:rPr>
-          <w:rtl w:val="0"/>
-        </w:rPr>
-        <w:t xml:space="preserve">Use uppercase metavariables consistently in option signatures.</w:t>
-      </w:r>
-    </w:p>
-    <w:p>
-      <w:pPr>
-        <w:numPr>
-          <w:ilvl w:val="0"/>
-          <w:numId w:val="2"/>
-        </w:numPr>
-        <w:ind w:left="720" w:hanging="360"/>
-        <w:rPr>
-          <w:u w:val="none"/>
-        </w:rPr>
-      </w:pPr>
-      <w:r>
-        <w:rPr>
-          <w:rtl w:val="0"/>
-        </w:rPr>
-        <w:t xml:space="preserve">In tools like argparse, explicitly set metavariables when needed (e.g., metavar="FILE").</w:t>
-      </w:r>
-    </w:p>
-    <w:p>
-      <w:pPr>
-        <w:numPr>
-          <w:ilvl w:val="0"/>
-          <w:numId w:val="2"/>
-        </w:numPr>
-        <w:ind w:left="720" w:hanging="360"/>
-      </w:pPr>
-      <w:r>
-        <w:rPr>
-          <w:rtl w:val="0"/>
-        </w:rPr>
-        <w:t xml:space="preserve">Example: -n, --lines N   print first N lines (N &gt;= 1)</w:t>
-      </w:r>
-    </w:p>
-    <w:p>
-      <w:pPr>
-        <w:rPr>
-          <w:b w:val="1"/>
-          <w:bCs w:val="1"/>
-        </w:rPr>
-      </w:pPr>
-      <w:r>
-        <w:rPr>
-          <w:rtl w:val="0"/>
-        </w:rPr>
-      </w:r>
-    </w:p>
-    <w:p>
-      <w:pPr>
-        <w:rPr>
-          <w:b w:val="1"/>
-          <w:bCs w:val="1"/>
-        </w:rPr>
-      </w:pPr>
-      <w:r>
-        <w:rPr>
-          <w:b w:val="1"/>
-          <w:bCs w:val="1"/>
-          <w:rtl w:val="0"/>
-        </w:rPr>
-        <w:t xml:space="preserve">Boolean and Negated Options</w:t>
-      </w:r>
-    </w:p>
-    <w:p>
-      <w:pPr>
-        <w:rPr/>
-      </w:pPr>
-      <w:r>
-        <w:rPr>
-          <w:rtl w:val="0"/>
-        </w:rPr>
-      </w:r>
-    </w:p>
-    <w:p>
-      <w:pPr>
-        <w:numPr>
-          <w:ilvl w:val="0"/>
-          <w:numId w:val="2"/>
-        </w:numPr>
-        <w:ind w:left="720" w:hanging="360"/>
-      </w:pPr>
-      <w:r>
-        <w:rPr>
-          <w:rtl w:val="0"/>
-        </w:rPr>
-        <w:t xml:space="preserve">When a behavior is enabled by default, prefer providing a --no-foo form to disable it.</w:t>
-      </w:r>
-    </w:p>
-    <w:p>
-      <w:pPr>
-        <w:numPr>
-          <w:ilvl w:val="0"/>
-          <w:numId w:val="2"/>
-        </w:numPr>
-        <w:ind w:left="720" w:hanging="360"/>
-      </w:pPr>
-      <w:r>
-        <w:rPr>
-          <w:rtl w:val="0"/>
-        </w:rPr>
-        <w:t xml:space="preserve">Phrase help text primarily in terms of the affirmative behavior when possible.</w:t>
-      </w:r>
-    </w:p>
-    <w:p>
-      <w:pPr>
-        <w:rPr>
-          <w:b w:val="1"/>
-          <w:bCs w:val="1"/>
-        </w:rPr>
-      </w:pPr>
-      <w:r>
-        <w:rPr>
-          <w:rtl w:val="0"/>
-        </w:rPr>
-      </w:r>
-    </w:p>
-    <w:p>
-      <w:pPr>
-        <w:rPr>
-          <w:b w:val="1"/>
-          <w:bCs w:val="1"/>
-        </w:rPr>
-      </w:pPr>
-      <w:r>
-        <w:rPr>
-          <w:b w:val="1"/>
-          <w:bCs w:val="1"/>
-          <w:rtl w:val="0"/>
-        </w:rPr>
-        <w:t xml:space="preserve">Epilog and "See Also" Conventions (Optional)</w:t>
-      </w:r>
-    </w:p>
-    <w:p>
-      <w:pPr>
-        <w:rPr/>
-      </w:pPr>
-      <w:r>
-        <w:rPr>
-          <w:rtl w:val="0"/>
-        </w:rPr>
-      </w:r>
-    </w:p>
-    <w:p>
-      <w:pPr>
-        <w:numPr>
-          <w:ilvl w:val="0"/>
-          <w:numId w:val="2"/>
-        </w:numPr>
-        <w:ind w:left="720" w:hanging="360"/>
-      </w:pPr>
-      <w:r>
-        <w:rPr>
-          <w:rtl w:val="0"/>
-        </w:rPr>
-        <w:t xml:space="preserve">If an epilog is included, prefer concise references to related tools.</w:t>
-      </w:r>
-    </w:p>
-    <w:p>
-      <w:pPr>
-        <w:numPr>
-          <w:ilvl w:val="0"/>
-          <w:numId w:val="2"/>
-        </w:numPr>
-        <w:ind w:left="720" w:hanging="360"/>
-      </w:pPr>
-      <w:r>
-        <w:rPr>
-          <w:rtl w:val="0"/>
-        </w:rPr>
-        <w:t xml:space="preserve">Example: "See also: sort(1), uniq(1), cut(1)."</w:t>
-      </w:r>
-    </w:p>
-    <w:p>
-      <w:pPr>
-        <w:numPr>
-          <w:ilvl w:val="0"/>
-          <w:numId w:val="2"/>
-        </w:numPr>
-        <w:ind w:left="720" w:hanging="360"/>
-      </w:pPr>
-      <w:r>
-        <w:rPr>
-          <w:rtl w:val="0"/>
-        </w:rPr>
-        <w:t xml:space="preserve">Avoid verbose prose in the epilog.</w:t>
-      </w:r>
-    </w:p>
-    <w:p>
-      <w:pPr>
-        <w:rPr>
-          <w:b w:val="1"/>
-          <w:bCs w:val="1"/>
-        </w:rPr>
-      </w:pPr>
-      <w:r>
-        <w:rPr>
-          <w:rtl w:val="0"/>
-        </w:rPr>
-      </w:r>
-    </w:p>
-    <w:p>
-      <w:pPr>
-        <w:rPr>
-          <w:b w:val="1"/>
-          <w:bCs w:val="1"/>
-        </w:rPr>
-      </w:pPr>
-      <w:r>
-        <w:rPr>
-          <w:b w:val="1"/>
-          <w:bCs w:val="1"/>
-          <w:rtl w:val="0"/>
-        </w:rPr>
-        <w:t xml:space="preserve">Python and argparse Conventions</w:t>
-      </w:r>
-    </w:p>
-    <w:p>
-      <w:pPr>
-        <w:rPr/>
-      </w:pPr>
-      <w:r>
-        <w:rPr>
-          <w:rtl w:val="0"/>
-        </w:rPr>
-      </w:r>
-    </w:p>
-    <w:p>
-      <w:pPr>
-        <w:numPr>
-          <w:ilvl w:val="0"/>
-          <w:numId w:val="2"/>
-        </w:numPr>
-        <w:ind w:left="720" w:hanging="360"/>
-      </w:pPr>
-      <w:r>
-        <w:rPr>
-          <w:rtl w:val="0"/>
-        </w:rPr>
-        <w:t xml:space="preserve">When using Python's argparse module, follow argparse's default formatting conventions to maintain consistency with standard Python CLI tools and with argparse-generated help output.</w:t>
-      </w:r>
-    </w:p>
-    <w:p>
-      <w:pPr>
-        <w:numPr>
-          <w:ilvl w:val="0"/>
-          <w:numId w:val="2"/>
-        </w:numPr>
-        <w:ind w:left="720" w:hanging="360"/>
-      </w:pPr>
-      <w:r>
-        <w:rPr>
-          <w:rtl w:val="0"/>
-        </w:rPr>
-        <w:t xml:space="preserve">Prefer lowercase for headings and labels as emitted by argparse (e.g., positional arguments:, options:), and avoid mixing in sentence case.</w:t>
-      </w:r>
-    </w:p>
-    <w:p>
-      <w:pPr>
-        <w:numPr>
-          <w:ilvl w:val="0"/>
-          <w:numId w:val="2"/>
-        </w:numPr>
-        <w:ind w:left="720" w:hanging="360"/>
-      </w:pPr>
-      <w:r>
-        <w:rPr>
-          <w:rtl w:val="0"/>
-        </w:rPr>
-        <w:t xml:space="preserve">For any new or revised argparse-based interface, verify:</w:t>
-      </w:r>
-    </w:p>
-    <w:p>
-      <w:pPr>
-        <w:numPr>
-          <w:ilvl w:val="1"/>
-          <w:numId w:val="2"/>
-        </w:numPr>
-        <w:ind w:left="1440" w:hanging="360"/>
-      </w:pPr>
-      <w:r>
-        <w:rPr>
-          <w:rtl w:val="0"/>
-        </w:rPr>
-        <w:t xml:space="preserve">Headings match argparse's default lowercase style.</w:t>
-      </w:r>
-    </w:p>
-    <w:p>
-      <w:pPr>
-        <w:numPr>
-          <w:ilvl w:val="1"/>
-          <w:numId w:val="2"/>
-        </w:numPr>
-        <w:ind w:left="1440" w:hanging="360"/>
-      </w:pPr>
-      <w:r>
-        <w:rPr>
-          <w:rtl w:val="0"/>
-        </w:rPr>
-        <w:t xml:space="preserve">Option and positional argument descriptions follow the infinitive mood where feasible.</w:t>
-      </w:r>
-    </w:p>
-    <w:p>
-      <w:pPr>
-        <w:numPr>
-          <w:ilvl w:val="1"/>
-          <w:numId w:val="2"/>
-        </w:numPr>
-        <w:ind w:left="1440" w:hanging="360"/>
-      </w:pPr>
-      <w:r>
-        <w:rPr>
-          <w:rtl w:val="0"/>
-        </w:rPr>
-        <w:t xml:space="preserve">Defaults and constraints (if documented) appear in consistent parentheses.</w:t>
-      </w:r>
-    </w:p>
-    <w:p>
-      <w:pPr>
-        <w:numPr>
-          <w:ilvl w:val="1"/>
-          <w:numId w:val="2"/>
-        </w:numPr>
-        <w:ind w:left="1440" w:hanging="360"/>
-      </w:pPr>
-      <w:r>
-        <w:rPr>
-          <w:rtl w:val="0"/>
-        </w:rPr>
-        <w:t xml:space="preserve">Terminology aligns with POSIX/Unix conventions where appropriate.</w:t>
-      </w:r>
-    </w:p>
-    <w:p>
-      <w:pPr>
-        <w:numPr>
-          <w:ilvl w:val="1"/>
-          <w:numId w:val="2"/>
-        </w:numPr>
-        <w:ind w:left="1440" w:hanging="360"/>
-      </w:pPr>
-      <w:r>
-        <w:rPr>
-          <w:rtl w:val="0"/>
-        </w:rPr>
-        <w:t xml:space="preserve">Formatting has not been manually altered in a way that diverges from argparse's standard layout; within that layout, continue to apply this rubric's concision and phrasing principles.</w:t>
-      </w:r>
-      <w:r>
-        <w:rPr>
-          <w:rtl w:val="0"/>
-        </w:rPr>
-      </w:r>
-    </w:p>
-    <w:p>
-      <w:pPr>
-        <w:rPr>
-          <w:b w:val="1"/>
-          <w:bCs w:val="1"/>
-        </w:rPr>
-      </w:pPr>
-      <w:r>
-        <w:rPr>
-          <w:rtl w:val="0"/>
-        </w:rPr>
-      </w:r>
-    </w:p>
-    <w:p>
-      <w:pPr>
-        <w:rPr>
-          <w:b w:val="1"/>
-          <w:bCs w:val="1"/>
-        </w:rPr>
-      </w:pPr>
-      <w:r>
-        <w:rPr>
-          <w:b w:val="1"/>
-          <w:bCs w:val="1"/>
-          <w:rtl w:val="0"/>
-        </w:rPr>
-        <w:t xml:space="preserve">Help Text Review Checklist</w:t>
-      </w:r>
-    </w:p>
-    <w:p>
-      <w:pPr>
-        <w:rPr/>
-      </w:pPr>
-      <w:r>
-        <w:rPr>
-          <w:rtl w:val="0"/>
-        </w:rPr>
-      </w:r>
-    </w:p>
-    <w:p>
-      <w:pPr>
-        <w:numPr>
-          <w:ilvl w:val="0"/>
-          <w:numId w:val="2"/>
-        </w:numPr>
-        <w:ind w:left="720" w:hanging="360"/>
-      </w:pPr>
-      <w:r>
-        <w:rPr>
-          <w:rtl w:val="0"/>
-        </w:rPr>
-        <w:t xml:space="preserve">For any new or revised option, verify:</w:t>
-      </w:r>
-    </w:p>
-    <w:p>
-      <w:pPr>
-        <w:numPr>
-          <w:ilvl w:val="1"/>
-          <w:numId w:val="2"/>
-        </w:numPr>
-        <w:ind w:left="1440" w:hanging="360"/>
-      </w:pPr>
-      <w:r>
-        <w:rPr>
-          <w:rtl w:val="0"/>
-        </w:rPr>
-        <w:t xml:space="preserve">Infinitive mood: begins with a verb.</w:t>
-      </w:r>
-    </w:p>
-    <w:p>
-      <w:pPr>
-        <w:numPr>
-          <w:ilvl w:val="1"/>
-          <w:numId w:val="2"/>
-        </w:numPr>
-        <w:ind w:left="1440" w:hanging="360"/>
-      </w:pPr>
-      <w:r>
-        <w:rPr>
-          <w:rtl w:val="0"/>
-        </w:rPr>
-        <w:t xml:space="preserve">POSIX/Unix terminology: reads naturally in a manpage.</w:t>
-      </w:r>
-    </w:p>
-    <w:p>
-      <w:pPr>
-        <w:numPr>
-          <w:ilvl w:val="1"/>
-          <w:numId w:val="2"/>
-        </w:numPr>
-        <w:ind w:left="1440" w:hanging="360"/>
-      </w:pPr>
-      <w:r>
-        <w:rPr>
-          <w:rtl w:val="0"/>
-        </w:rPr>
-        <w:t xml:space="preserve">Concision: no filler words.</w:t>
+        <w:t xml:space="preserve">Clarifications: any necessary explanations of argument interpretation appear in concise parentheses.</w:t>
       </w:r>
     </w:p>
     <w:p>

</xml_diff>

<commit_message>
Cleaning up dupe, order, and slice.
</commit_message>
<xml_diff>
--- a/docs/CommandLineHelpTextRubric.docx
+++ b/docs/CommandLineHelpTextRubric.docx
@@ -157,6 +157,24 @@
           <w:rtl w:val="0"/>
         </w:rPr>
         <w:t xml:space="preserve">Option descriptions must begin with a bare infinitive verb, without an explicit subject; this requirement applies primarily to options (positional arguments may follow argparse's default phrasing).</w:t>
+      </w:r>
+    </w:p>
+    <w:p>
+      <w:pPr>
+        <w:numPr>
+          <w:ilvl w:val="1"/>
+          <w:numId w:val="1"/>
+        </w:numPr>
+        <w:ind w:left="1440" w:hanging="360"/>
+        <w:rPr>
+          <w:u w:val="none"/>
+        </w:rPr>
+      </w:pPr>
+      <w:r>
+        <w:rPr>
+          <w:rtl w:val="0"/>
+        </w:rPr>
+        <w:t xml:space="preserve">Prefer action-first phrasing ("split ... using SEP") over parameter-first phrasing ("use SEP to split ...") to keep the primary verb at the start of the description and improve scanability.</w:t>
       </w:r>
     </w:p>
     <w:p>

</xml_diff>